<commit_message>
pushing mudle 7 & 8, plus some other updates
</commit_message>
<xml_diff>
--- a/module-6/Module 6 DB CSD340-A339.docx
+++ b/module-6/Module 6 DB CSD340-A339.docx
@@ -1012,6 +1012,135 @@
           <w:rFonts w:ascii="Arial" w:hAnsi="Arial" w:cs="Arial"/>
         </w:rPr>
       </w:pPr>
+    </w:p>
+    <w:p>
+      <w:pPr>
+        <w:rPr>
+          <w:rFonts w:ascii="Arial" w:hAnsi="Arial" w:cs="Arial"/>
+        </w:rPr>
+      </w:pPr>
+      <w:r>
+        <w:rPr>
+          <w:rFonts w:ascii="Arial" w:hAnsi="Arial" w:cs="Arial"/>
+        </w:rPr>
+        <w:t xml:space="preserve">Colton, you did a great job </w:t>
+      </w:r>
+      <w:r>
+        <w:rPr>
+          <w:rFonts w:ascii="Arial" w:hAnsi="Arial" w:cs="Arial"/>
+        </w:rPr>
+        <w:t>embellishing</w:t>
+      </w:r>
+      <w:r>
+        <w:rPr>
+          <w:rFonts w:ascii="Arial" w:hAnsi="Arial" w:cs="Arial"/>
+        </w:rPr>
+        <w:t xml:space="preserve"> both topics. I must say, I am guilty of falling for the strategy of receiving extra reward points or punches at the start of a rewards program and feeling motivated to earn a free item or discount. </w:t>
+      </w:r>
+      <w:r>
+        <w:rPr>
+          <w:rFonts w:ascii="Arial" w:hAnsi="Arial" w:cs="Arial"/>
+        </w:rPr>
+        <w:t xml:space="preserve">There is an added layer of satisfaction when you also see a progress bar close. It can be easy to fall into doom scrolling when using social media platforms. </w:t>
+      </w:r>
+      <w:proofErr w:type="gramStart"/>
+      <w:r>
+        <w:rPr>
+          <w:rFonts w:ascii="Arial" w:hAnsi="Arial" w:cs="Arial"/>
+        </w:rPr>
+        <w:t>Similar to</w:t>
+      </w:r>
+      <w:proofErr w:type="gramEnd"/>
+      <w:r>
+        <w:rPr>
+          <w:rFonts w:ascii="Arial" w:hAnsi="Arial" w:cs="Arial"/>
+        </w:rPr>
+        <w:t xml:space="preserve"> the suggestions on Google’s autocomplete, replies, links, search bar suggestions, and more on social media platforms can also encourage further exploration. It can be easy to fall deep into a part of the internet. </w:t>
+      </w:r>
+    </w:p>
+    <w:p>
+      <w:pPr>
+        <w:rPr>
+          <w:rFonts w:ascii="Arial" w:hAnsi="Arial" w:cs="Arial"/>
+        </w:rPr>
+      </w:pPr>
+    </w:p>
+    <w:p>
+      <w:pPr>
+        <w:rPr>
+          <w:rFonts w:ascii="Arial" w:hAnsi="Arial" w:cs="Arial"/>
+        </w:rPr>
+      </w:pPr>
+      <w:r>
+        <w:rPr>
+          <w:rFonts w:ascii="Arial" w:hAnsi="Arial" w:cs="Arial"/>
+        </w:rPr>
+        <w:t xml:space="preserve">Samir, </w:t>
+      </w:r>
+      <w:r>
+        <w:rPr>
+          <w:rFonts w:ascii="Arial" w:hAnsi="Arial" w:cs="Arial"/>
+        </w:rPr>
+        <w:t xml:space="preserve">you did an excellent job on your post for this module. You are spot on when bringing up apps like TikTok. It seems like someone is always doing something crazy or over the top, trying to draw users in. Your examples perfectly elaborate on the topics in our textbook. As developers, it is important to find ways to get users to come back, and if we can intrigue them to spend more time based on a reward system, then as users hit </w:t>
+      </w:r>
+      <w:r>
+        <w:rPr>
+          <w:rFonts w:ascii="Arial" w:hAnsi="Arial" w:cs="Arial"/>
+        </w:rPr>
+        <w:lastRenderedPageBreak/>
+        <w:t xml:space="preserve">their goals, so do we as developers. I think it is vital to know the target audience to help narrow down what rewards or elements are best suited. </w:t>
+      </w:r>
+    </w:p>
+    <w:p>
+      <w:pPr>
+        <w:rPr>
+          <w:rFonts w:ascii="Arial" w:hAnsi="Arial" w:cs="Arial"/>
+        </w:rPr>
+      </w:pPr>
+    </w:p>
+    <w:p>
+      <w:pPr>
+        <w:tabs>
+          <w:tab w:val="left" w:pos="6564"/>
+        </w:tabs>
+        <w:rPr>
+          <w:rFonts w:ascii="Arial" w:hAnsi="Arial" w:cs="Arial"/>
+        </w:rPr>
+      </w:pPr>
+      <w:proofErr w:type="spellStart"/>
+      <w:r>
+        <w:rPr>
+          <w:rFonts w:ascii="Arial" w:hAnsi="Arial" w:cs="Arial"/>
+        </w:rPr>
+        <w:t>Nardos</w:t>
+      </w:r>
+      <w:proofErr w:type="spellEnd"/>
+      <w:r>
+        <w:rPr>
+          <w:rFonts w:ascii="Arial" w:hAnsi="Arial" w:cs="Arial"/>
+        </w:rPr>
+        <w:t xml:space="preserve">, I really enjoyed reading your post for this module. </w:t>
+      </w:r>
+      <w:r>
+        <w:rPr>
+          <w:rFonts w:ascii="Arial" w:hAnsi="Arial" w:cs="Arial"/>
+        </w:rPr>
+        <w:t xml:space="preserve">I also chose to embellish on the same two topics that you did. You are spot on that when people multi-task, they are not multitasking. I have noticed more mistakes in my work when I fail to focus on one task. I like how you mentioned that it can look impressive, </w:t>
+      </w:r>
+      <w:proofErr w:type="gramStart"/>
+      <w:r>
+        <w:rPr>
+          <w:rFonts w:ascii="Arial" w:hAnsi="Arial" w:cs="Arial"/>
+        </w:rPr>
+        <w:t>but in reality, it</w:t>
+      </w:r>
+      <w:proofErr w:type="gramEnd"/>
+      <w:r>
+        <w:rPr>
+          <w:rFonts w:ascii="Arial" w:hAnsi="Arial" w:cs="Arial"/>
+        </w:rPr>
+        <w:t xml:space="preserve"> is more inefficient. I enjoyed reading about your personal experience and earning an internship. It makes me feel hopeful for when I am in the same boat. The middle school pizza parties were always highly motivating to me! </w:t>
+      </w:r>
     </w:p>
     <w:sectPr>
       <w:pgSz w:w="12240" w:h="15840"/>

</xml_diff>